<commit_message>
[PloobsEngine] BlackBoard System Added [Engine Tests] Added some pre-requisites for fluid rendering
</commit_message>
<xml_diff>
--- a/Documentation/Hello.docx
+++ b/Documentation/Hello.docx
@@ -13,6 +13,8 @@
           <w:lang w:val="en-US" w:eastAsia="pt-BR"/>
         </w:rPr>
       </w:pPr>
+      <w:bookmarkStart w:id="0" w:name="_GoBack"/>
+      <w:bookmarkEnd w:id="0"/>
       <w:r>
         <w:rPr>
           <w:rFonts w:ascii="Georgia" w:eastAsia="Times New Roman" w:hAnsi="Georgia" w:cs="Times New Roman"/>
@@ -46,7 +48,7 @@
                     </pic:cNvPicPr>
                   </pic:nvPicPr>
                   <pic:blipFill>
-                    <a:blip r:embed="rId6" cstate="print"/>
+                    <a:blip r:embed="rId7" cstate="print"/>
                     <a:srcRect/>
                     <a:stretch>
                       <a:fillRect/>
@@ -83,7 +85,7 @@
           <w:color w:val="000000"/>
           <w:sz w:val="20"/>
           <w:szCs w:val="20"/>
-          <w:lang w:eastAsia="pt-BR"/>
+          <w:lang w:val="en-US" w:eastAsia="pt-BR"/>
         </w:rPr>
       </w:pPr>
       <w:r>
@@ -126,7 +128,27 @@
           <w:szCs w:val="20"/>
           <w:lang w:val="en-US" w:eastAsia="pt-BR"/>
         </w:rPr>
-        <w:t xml:space="preserve">0.4 version of the </w:t>
+        <w:t>0.4</w:t>
+      </w:r>
+      <w:r>
+        <w:rPr>
+          <w:rFonts w:ascii="Georgia" w:eastAsia="Times New Roman" w:hAnsi="Georgia" w:cs="Times New Roman"/>
+          <w:color w:val="000000"/>
+          <w:sz w:val="20"/>
+          <w:szCs w:val="20"/>
+          <w:lang w:val="en-US" w:eastAsia="pt-BR"/>
+        </w:rPr>
+        <w:t>.1</w:t>
+      </w:r>
+      <w:r>
+        <w:rPr>
+          <w:rFonts w:ascii="Georgia" w:eastAsia="Times New Roman" w:hAnsi="Georgia" w:cs="Times New Roman"/>
+          <w:color w:val="000000"/>
+          <w:sz w:val="20"/>
+          <w:szCs w:val="20"/>
+          <w:lang w:val="en-US" w:eastAsia="pt-BR"/>
+        </w:rPr>
+        <w:t xml:space="preserve"> version of the </w:t>
       </w:r>
       <w:proofErr w:type="spellStart"/>
       <w:r>
@@ -187,7 +209,7 @@
                     </pic:cNvPicPr>
                   </pic:nvPicPr>
                   <pic:blipFill>
-                    <a:blip r:embed="rId7">
+                    <a:blip r:embed="rId8">
                       <a:extLst>
                         <a:ext uri="{28A0092B-C50C-407E-A947-70E740481C1C}">
                           <a14:useLocalDpi xmlns:a14="http://schemas.microsoft.com/office/drawing/2010/main" val="0"/>
@@ -221,6 +243,184 @@
     </w:p>
     <w:p>
       <w:pPr>
+        <w:pStyle w:val="Heading2"/>
+        <w:rPr>
+          <w:lang w:val="en-US"/>
+        </w:rPr>
+      </w:pPr>
+      <w:r>
+        <w:rPr>
+          <w:lang w:val="en-US"/>
+        </w:rPr>
+        <w:t>Main Release Notes</w:t>
+      </w:r>
+    </w:p>
+    <w:p>
+      <w:pPr>
+        <w:pStyle w:val="ListParagraph"/>
+        <w:numPr>
+          <w:ilvl w:val="0"/>
+          <w:numId w:val="7"/>
+        </w:numPr>
+        <w:rPr>
+          <w:lang w:val="en-US"/>
+        </w:rPr>
+      </w:pPr>
+      <w:r>
+        <w:rPr>
+          <w:lang w:val="en-US"/>
+        </w:rPr>
+        <w:t xml:space="preserve">Integration with </w:t>
+      </w:r>
+      <w:proofErr w:type="spellStart"/>
+      <w:r>
+        <w:rPr>
+          <w:lang w:val="en-US"/>
+        </w:rPr>
+        <w:t>Nvidia</w:t>
+      </w:r>
+      <w:proofErr w:type="spellEnd"/>
+      <w:r>
+        <w:rPr>
+          <w:lang w:val="en-US"/>
+        </w:rPr>
+        <w:t xml:space="preserve"> </w:t>
+      </w:r>
+      <w:proofErr w:type="spellStart"/>
+      <w:r>
+        <w:rPr>
+          <w:lang w:val="en-US"/>
+        </w:rPr>
+        <w:t>Physx</w:t>
+      </w:r>
+      <w:proofErr w:type="spellEnd"/>
+    </w:p>
+    <w:p>
+      <w:pPr>
+        <w:pStyle w:val="ListParagraph"/>
+        <w:numPr>
+          <w:ilvl w:val="0"/>
+          <w:numId w:val="7"/>
+        </w:numPr>
+        <w:rPr>
+          <w:lang w:val="en-US"/>
+        </w:rPr>
+      </w:pPr>
+      <w:r>
+        <w:rPr>
+          <w:lang w:val="en-US"/>
+        </w:rPr>
+        <w:t xml:space="preserve">Added lots of New Demos (Artificial Intelligence, </w:t>
+      </w:r>
+      <w:proofErr w:type="spellStart"/>
+      <w:r>
+        <w:rPr>
+          <w:lang w:val="en-US"/>
+        </w:rPr>
+        <w:t>Physx</w:t>
+      </w:r>
+      <w:proofErr w:type="spellEnd"/>
+      <w:r>
+        <w:rPr>
+          <w:lang w:val="en-US"/>
+        </w:rPr>
+        <w:t xml:space="preserve">, Customizing </w:t>
+      </w:r>
+      <w:proofErr w:type="spellStart"/>
+      <w:r>
+        <w:rPr>
+          <w:lang w:val="en-US"/>
+        </w:rPr>
+        <w:t>Shaders</w:t>
+      </w:r>
+      <w:proofErr w:type="spellEnd"/>
+      <w:r>
+        <w:rPr>
+          <w:lang w:val="en-US"/>
+        </w:rPr>
+        <w:t xml:space="preserve"> …)</w:t>
+      </w:r>
+    </w:p>
+    <w:p>
+      <w:pPr>
+        <w:pStyle w:val="ListParagraph"/>
+        <w:numPr>
+          <w:ilvl w:val="0"/>
+          <w:numId w:val="7"/>
+        </w:numPr>
+        <w:rPr>
+          <w:lang w:val="en-US"/>
+        </w:rPr>
+      </w:pPr>
+      <w:r>
+        <w:rPr>
+          <w:lang w:val="en-US"/>
+        </w:rPr>
+        <w:t xml:space="preserve">Added New Materials (Dynamic </w:t>
+      </w:r>
+      <w:proofErr w:type="spellStart"/>
+      <w:r>
+        <w:rPr>
+          <w:lang w:val="en-US"/>
+        </w:rPr>
+        <w:t>Env</w:t>
+      </w:r>
+      <w:proofErr w:type="spellEnd"/>
+      <w:r>
+        <w:rPr>
+          <w:lang w:val="en-US"/>
+        </w:rPr>
+        <w:t xml:space="preserve"> Map, </w:t>
+      </w:r>
+      <w:proofErr w:type="spellStart"/>
+      <w:r>
+        <w:rPr>
+          <w:lang w:val="en-US"/>
+        </w:rPr>
+        <w:t>GeoclipMap</w:t>
+      </w:r>
+      <w:proofErr w:type="spellEnd"/>
+      <w:r>
+        <w:rPr>
+          <w:lang w:val="en-US"/>
+        </w:rPr>
+        <w:t xml:space="preserve"> Terrain , Quad Terrain)</w:t>
+      </w:r>
+    </w:p>
+    <w:p>
+      <w:pPr>
+        <w:pStyle w:val="ListParagraph"/>
+        <w:numPr>
+          <w:ilvl w:val="0"/>
+          <w:numId w:val="7"/>
+        </w:numPr>
+        <w:rPr>
+          <w:lang w:val="en-US"/>
+        </w:rPr>
+      </w:pPr>
+      <w:r>
+        <w:rPr>
+          <w:lang w:val="en-US"/>
+        </w:rPr>
+        <w:t xml:space="preserve">Integration with RVO Crowd Simulation System and </w:t>
+      </w:r>
+      <w:proofErr w:type="spellStart"/>
+      <w:r>
+        <w:rPr>
+          <w:lang w:val="en-US"/>
+        </w:rPr>
+        <w:t>Assimp</w:t>
+      </w:r>
+      <w:proofErr w:type="spellEnd"/>
+      <w:r>
+        <w:rPr>
+          <w:lang w:val="en-US"/>
+        </w:rPr>
+        <w:t xml:space="preserve"> Model Loader</w:t>
+      </w:r>
+    </w:p>
+    <w:p>
+      <w:pPr>
         <w:spacing w:before="100" w:beforeAutospacing="1" w:after="100" w:afterAutospacing="1" w:line="285" w:lineRule="atLeast"/>
         <w:outlineLvl w:val="1"/>
         <w:rPr>
@@ -559,7 +759,7 @@
         </w:rPr>
         <w:t>. The majority of this engine was built as part of our graduation project. An in-depth explanation of the graphics techniques used and our implementation of those techniques can be found </w:t>
       </w:r>
-      <w:hyperlink r:id="rId8" w:tgtFrame="_blank" w:history="1">
+      <w:hyperlink r:id="rId9" w:tgtFrame="_blank" w:history="1">
         <w:r>
           <w:rPr>
             <w:rFonts w:ascii="Georgia" w:eastAsia="Times New Roman" w:hAnsi="Georgia" w:cs="Times New Roman"/>
@@ -673,29 +873,7 @@
           <w:szCs w:val="20"/>
           <w:lang w:val="en-US" w:eastAsia="pt-BR"/>
         </w:rPr>
-        <w:t xml:space="preserve"> 9c graphics API, with the main </w:t>
-      </w:r>
-      <w:proofErr w:type="gramStart"/>
-      <w:r>
-        <w:rPr>
-          <w:rFonts w:ascii="Georgia" w:eastAsia="Times New Roman" w:hAnsi="Georgia" w:cs="Times New Roman"/>
-          <w:color w:val="000000"/>
-          <w:sz w:val="20"/>
-          <w:szCs w:val="20"/>
-          <w:lang w:val="en-US" w:eastAsia="pt-BR"/>
-        </w:rPr>
-        <w:t>features</w:t>
-      </w:r>
-      <w:proofErr w:type="gramEnd"/>
-      <w:r>
-        <w:rPr>
-          <w:rFonts w:ascii="Georgia" w:eastAsia="Times New Roman" w:hAnsi="Georgia" w:cs="Times New Roman"/>
-          <w:color w:val="000000"/>
-          <w:sz w:val="20"/>
-          <w:szCs w:val="20"/>
-          <w:lang w:val="en-US" w:eastAsia="pt-BR"/>
-        </w:rPr>
-        <w:t xml:space="preserve"> being:</w:t>
+        <w:t xml:space="preserve"> 9c graphics API, with the main features being:</w:t>
       </w:r>
     </w:p>
     <w:p>
@@ -823,7 +1001,7 @@
           <w:lang w:val="en-US" w:eastAsia="pt-BR"/>
         </w:rPr>
       </w:pPr>
-      <w:hyperlink r:id="rId9" w:tgtFrame="_blank" w:history="1">
+      <w:hyperlink r:id="rId10" w:tgtFrame="_blank" w:history="1">
         <w:r>
           <w:rPr>
             <w:rFonts w:ascii="Georgia" w:eastAsia="Times New Roman" w:hAnsi="Georgia" w:cs="Times New Roman"/>
@@ -1056,6 +1234,7 @@
           <w:szCs w:val="20"/>
           <w:lang w:eastAsia="pt-BR"/>
         </w:rPr>
+        <w:lastRenderedPageBreak/>
         <w:t xml:space="preserve">Terrain </w:t>
       </w:r>
     </w:p>
@@ -1203,7 +1382,7 @@
         </w:rPr>
         <w:t>For a much more complete list of features, take a look </w:t>
       </w:r>
-      <w:hyperlink r:id="rId10" w:history="1">
+      <w:hyperlink r:id="rId11" w:history="1">
         <w:r>
           <w:rPr>
             <w:rFonts w:ascii="Georgia" w:eastAsia="Times New Roman" w:hAnsi="Georgia" w:cs="Times New Roman"/>
@@ -1259,7 +1438,6 @@
           <w:szCs w:val="20"/>
           <w:lang w:val="en-US" w:eastAsia="pt-BR"/>
         </w:rPr>
-        <w:lastRenderedPageBreak/>
         <w:t xml:space="preserve">We used different algorithms and techniques found in games that are currently on the market. Whenever possible, we chose algorithms that exploit the strengths of the GPU. Our greatest advantage in using this technique is in the extreme Deferred Shading where the XNA Engine excels. </w:t>
       </w:r>
     </w:p>
@@ -1313,10 +1491,79 @@
           <w:szCs w:val="36"/>
           <w:lang w:val="en-US" w:eastAsia="pt-BR"/>
         </w:rPr>
-        <w:t xml:space="preserve"> </w:t>
+        <w:t xml:space="preserve"> Engine?</w:t>
+      </w:r>
+    </w:p>
+    <w:p>
+      <w:pPr>
+        <w:spacing w:before="100" w:beforeAutospacing="1" w:after="100" w:afterAutospacing="1" w:line="285" w:lineRule="atLeast"/>
+        <w:rPr>
+          <w:rFonts w:ascii="Georgia" w:eastAsia="Times New Roman" w:hAnsi="Georgia" w:cs="Times New Roman"/>
+          <w:color w:val="000000"/>
+          <w:sz w:val="20"/>
+          <w:szCs w:val="20"/>
+          <w:lang w:val="en-US" w:eastAsia="pt-BR"/>
+        </w:rPr>
+      </w:pPr>
+      <w:r>
+        <w:rPr>
+          <w:rFonts w:ascii="Georgia" w:eastAsia="Times New Roman" w:hAnsi="Georgia" w:cs="Times New Roman"/>
+          <w:color w:val="000000"/>
+          <w:sz w:val="20"/>
+          <w:szCs w:val="20"/>
+          <w:lang w:val="en-US" w:eastAsia="pt-BR"/>
+        </w:rPr>
+        <w:t>For ease of use, only a basic knowledge of C# is required. An intimate knowledge of computer graphics or XNA is not needed.</w:t>
+      </w:r>
+    </w:p>
+    <w:p>
+      <w:pPr>
+        <w:spacing w:before="100" w:beforeAutospacing="1" w:after="100" w:afterAutospacing="1" w:line="285" w:lineRule="atLeast"/>
+        <w:rPr>
+          <w:rFonts w:ascii="Georgia" w:eastAsia="Times New Roman" w:hAnsi="Georgia" w:cs="Times New Roman"/>
+          <w:color w:val="000000"/>
+          <w:sz w:val="20"/>
+          <w:szCs w:val="20"/>
+          <w:lang w:val="en-US" w:eastAsia="pt-BR"/>
+        </w:rPr>
+      </w:pPr>
+      <w:r>
+        <w:rPr>
+          <w:rFonts w:ascii="Georgia" w:eastAsia="Times New Roman" w:hAnsi="Georgia" w:cs="Times New Roman"/>
+          <w:color w:val="000000"/>
+          <w:sz w:val="20"/>
+          <w:szCs w:val="20"/>
+          <w:lang w:val="en-US" w:eastAsia="pt-BR"/>
+        </w:rPr>
+        <w:t xml:space="preserve">For the developer, you must install the XNA 4.0 SDK, Net 4.0 Framework and Visual Studio 2010 (full or </w:t>
       </w:r>
       <w:proofErr w:type="gramStart"/>
       <w:r>
+        <w:rPr>
+          <w:rFonts w:ascii="Georgia" w:eastAsia="Times New Roman" w:hAnsi="Georgia" w:cs="Times New Roman"/>
+          <w:color w:val="000000"/>
+          <w:sz w:val="20"/>
+          <w:szCs w:val="20"/>
+          <w:lang w:val="en-US" w:eastAsia="pt-BR"/>
+        </w:rPr>
+        <w:t>Express</w:t>
+      </w:r>
+      <w:proofErr w:type="gramEnd"/>
+      <w:r>
+        <w:rPr>
+          <w:rFonts w:ascii="Georgia" w:eastAsia="Times New Roman" w:hAnsi="Georgia" w:cs="Times New Roman"/>
+          <w:color w:val="000000"/>
+          <w:sz w:val="20"/>
+          <w:szCs w:val="20"/>
+          <w:lang w:val="en-US" w:eastAsia="pt-BR"/>
+        </w:rPr>
+        <w:t>). In terms of hardware, you only need a video card this is compatible with DirectX 10.</w:t>
+      </w:r>
+    </w:p>
+    <w:p>
+      <w:pPr>
+        <w:spacing w:before="100" w:beforeAutospacing="1" w:after="100" w:afterAutospacing="1" w:line="285" w:lineRule="atLeast"/>
+        <w:outlineLvl w:val="1"/>
         <w:rPr>
           <w:rFonts w:ascii="Georgia" w:eastAsia="Times New Roman" w:hAnsi="Georgia" w:cs="Times New Roman"/>
           <w:b/>
@@ -1326,80 +1573,8 @@
           <w:szCs w:val="36"/>
           <w:lang w:val="en-US" w:eastAsia="pt-BR"/>
         </w:rPr>
-        <w:t>Engine?</w:t>
-      </w:r>
-      <w:proofErr w:type="gramEnd"/>
-    </w:p>
-    <w:p>
-      <w:pPr>
-        <w:spacing w:before="100" w:beforeAutospacing="1" w:after="100" w:afterAutospacing="1" w:line="285" w:lineRule="atLeast"/>
-        <w:rPr>
-          <w:rFonts w:ascii="Georgia" w:eastAsia="Times New Roman" w:hAnsi="Georgia" w:cs="Times New Roman"/>
-          <w:color w:val="000000"/>
-          <w:sz w:val="20"/>
-          <w:szCs w:val="20"/>
-          <w:lang w:val="en-US" w:eastAsia="pt-BR"/>
-        </w:rPr>
-      </w:pPr>
-      <w:r>
-        <w:rPr>
-          <w:rFonts w:ascii="Georgia" w:eastAsia="Times New Roman" w:hAnsi="Georgia" w:cs="Times New Roman"/>
-          <w:color w:val="000000"/>
-          <w:sz w:val="20"/>
-          <w:szCs w:val="20"/>
-          <w:lang w:val="en-US" w:eastAsia="pt-BR"/>
-        </w:rPr>
-        <w:t>For ease of use, only a basic knowledge of C# is required. An intimate knowledge of computer graphics or XNA is not needed.</w:t>
-      </w:r>
-    </w:p>
-    <w:p>
-      <w:pPr>
-        <w:spacing w:before="100" w:beforeAutospacing="1" w:after="100" w:afterAutospacing="1" w:line="285" w:lineRule="atLeast"/>
-        <w:rPr>
-          <w:rFonts w:ascii="Georgia" w:eastAsia="Times New Roman" w:hAnsi="Georgia" w:cs="Times New Roman"/>
-          <w:color w:val="000000"/>
-          <w:sz w:val="20"/>
-          <w:szCs w:val="20"/>
-          <w:lang w:val="en-US" w:eastAsia="pt-BR"/>
-        </w:rPr>
-      </w:pPr>
-      <w:r>
-        <w:rPr>
-          <w:rFonts w:ascii="Georgia" w:eastAsia="Times New Roman" w:hAnsi="Georgia" w:cs="Times New Roman"/>
-          <w:color w:val="000000"/>
-          <w:sz w:val="20"/>
-          <w:szCs w:val="20"/>
-          <w:lang w:val="en-US" w:eastAsia="pt-BR"/>
-        </w:rPr>
-        <w:t xml:space="preserve">For the developer, you must install the XNA 4.0 SDK, Net 4.0 Framework and Visual Studio 2010 (full or </w:t>
-      </w:r>
-      <w:proofErr w:type="gramStart"/>
-      <w:r>
-        <w:rPr>
-          <w:rFonts w:ascii="Georgia" w:eastAsia="Times New Roman" w:hAnsi="Georgia" w:cs="Times New Roman"/>
-          <w:color w:val="000000"/>
-          <w:sz w:val="20"/>
-          <w:szCs w:val="20"/>
-          <w:lang w:val="en-US" w:eastAsia="pt-BR"/>
-        </w:rPr>
-        <w:t>Express</w:t>
-      </w:r>
-      <w:proofErr w:type="gramEnd"/>
-      <w:r>
-        <w:rPr>
-          <w:rFonts w:ascii="Georgia" w:eastAsia="Times New Roman" w:hAnsi="Georgia" w:cs="Times New Roman"/>
-          <w:color w:val="000000"/>
-          <w:sz w:val="20"/>
-          <w:szCs w:val="20"/>
-          <w:lang w:val="en-US" w:eastAsia="pt-BR"/>
-        </w:rPr>
-        <w:t>). In terms of hardware, you only need a video card this is compatible with DirectX 10.</w:t>
-      </w:r>
-    </w:p>
-    <w:p>
-      <w:pPr>
-        <w:spacing w:before="100" w:beforeAutospacing="1" w:after="100" w:afterAutospacing="1" w:line="285" w:lineRule="atLeast"/>
-        <w:outlineLvl w:val="1"/>
+      </w:pPr>
+      <w:r>
         <w:rPr>
           <w:rFonts w:ascii="Georgia" w:eastAsia="Times New Roman" w:hAnsi="Georgia" w:cs="Times New Roman"/>
           <w:b/>
@@ -1409,17 +1584,6 @@
           <w:szCs w:val="36"/>
           <w:lang w:val="en-US" w:eastAsia="pt-BR"/>
         </w:rPr>
-      </w:pPr>
-      <w:r>
-        <w:rPr>
-          <w:rFonts w:ascii="Georgia" w:eastAsia="Times New Roman" w:hAnsi="Georgia" w:cs="Times New Roman"/>
-          <w:b/>
-          <w:bCs/>
-          <w:color w:val="000000"/>
-          <w:sz w:val="36"/>
-          <w:szCs w:val="36"/>
-          <w:lang w:val="en-US" w:eastAsia="pt-BR"/>
-        </w:rPr>
         <w:t>Where do I start?!</w:t>
       </w:r>
     </w:p>
@@ -1454,7 +1618,7 @@
         </w:rPr>
         <w:t>ake a look at our </w:t>
       </w:r>
-      <w:hyperlink r:id="rId11" w:history="1">
+      <w:hyperlink r:id="rId12" w:history="1">
         <w:r>
           <w:rPr>
             <w:rFonts w:ascii="Georgia" w:eastAsia="Times New Roman" w:hAnsi="Georgia" w:cs="Times New Roman"/>
@@ -1485,7 +1649,27 @@
           <w:szCs w:val="20"/>
           <w:lang w:val="en-US" w:eastAsia="pt-BR"/>
         </w:rPr>
-        <w:t xml:space="preserve"> After, look at the demos included in this Release (more than 50 demos =P).</w:t>
+        <w:t xml:space="preserve"> After, look at the demos inclu</w:t>
+      </w:r>
+      <w:r>
+        <w:rPr>
+          <w:rFonts w:ascii="Georgia" w:eastAsia="Times New Roman" w:hAnsi="Georgia" w:cs="Times New Roman"/>
+          <w:color w:val="000000"/>
+          <w:sz w:val="20"/>
+          <w:szCs w:val="20"/>
+          <w:lang w:val="en-US" w:eastAsia="pt-BR"/>
+        </w:rPr>
+        <w:t>ded in this Release (more than 7</w:t>
+      </w:r>
+      <w:r>
+        <w:rPr>
+          <w:rFonts w:ascii="Georgia" w:eastAsia="Times New Roman" w:hAnsi="Georgia" w:cs="Times New Roman"/>
+          <w:color w:val="000000"/>
+          <w:sz w:val="20"/>
+          <w:szCs w:val="20"/>
+          <w:lang w:val="en-US" w:eastAsia="pt-BR"/>
+        </w:rPr>
+        <w:t>0 demos =P).</w:t>
       </w:r>
     </w:p>
     <w:p>
@@ -1533,7 +1717,7 @@
         </w:rPr>
         <w:t xml:space="preserve"> us in our </w:t>
       </w:r>
-      <w:hyperlink r:id="rId12" w:history="1">
+      <w:hyperlink r:id="rId13" w:history="1">
         <w:r>
           <w:rPr>
             <w:rFonts w:ascii="Georgia" w:eastAsia="Times New Roman" w:hAnsi="Georgia" w:cs="Times New Roman"/>
@@ -1556,7 +1740,7 @@
         </w:rPr>
         <w:t>or in our </w:t>
       </w:r>
-      <w:hyperlink r:id="rId13" w:history="1">
+      <w:hyperlink r:id="rId14" w:history="1">
         <w:r>
           <w:rPr>
             <w:rFonts w:ascii="Georgia" w:eastAsia="Times New Roman" w:hAnsi="Georgia" w:cs="Times New Roman"/>
@@ -1674,7 +1858,7 @@
         </w:rPr>
         <w:t>Complete source code is available in our </w:t>
       </w:r>
-      <w:hyperlink r:id="rId14" w:history="1">
+      <w:hyperlink r:id="rId15" w:history="1">
         <w:r>
           <w:rPr>
             <w:rFonts w:ascii="Georgia" w:eastAsia="Times New Roman" w:hAnsi="Georgia" w:cs="Times New Roman"/>
@@ -1781,19 +1965,7 @@
           <w:szCs w:val="20"/>
           <w:lang w:val="en-US" w:eastAsia="pt-BR"/>
         </w:rPr>
-        <w:t>The idea is to periodically release a stable version and several intermediate betas. If a critical bug is found, we will fix the stable version as soon as possible. The demos and documentation file will be updated only at the launch of stable releases. The documentation on the site will be</w:t>
-      </w:r>
-      <w:bookmarkStart w:id="0" w:name="_GoBack"/>
-      <w:bookmarkEnd w:id="0"/>
-      <w:r>
-        <w:rPr>
-          <w:rFonts w:ascii="Georgia" w:eastAsia="Times New Roman" w:hAnsi="Georgia" w:cs="Times New Roman"/>
-          <w:color w:val="000000"/>
-          <w:sz w:val="20"/>
-          <w:szCs w:val="20"/>
-          <w:lang w:val="en-US" w:eastAsia="pt-BR"/>
-        </w:rPr>
-        <w:t xml:space="preserve"> updated when the intermediate versions are released. We intend to maintain compatibility with older versions whenever possible.</w:t>
+        <w:t>The idea is to periodically release a stable version and several intermediate betas. If a critical bug is found, we will fix the stable version as soon as possible. The demos and documentation file will be updated only at the launch of stable releases. The documentation on the site will be updated when the intermediate versions are released. We intend to maintain compatibility with older versions whenever possible.</w:t>
       </w:r>
     </w:p>
     <w:p>
@@ -1852,7 +2024,7 @@
         </w:rPr>
         <w:t>For more info </w:t>
       </w:r>
-      <w:hyperlink r:id="rId15" w:history="1">
+      <w:hyperlink r:id="rId16" w:history="1">
         <w:r>
           <w:rPr>
             <w:rFonts w:ascii="Georgia" w:eastAsia="Times New Roman" w:hAnsi="Georgia" w:cs="Times New Roman"/>
@@ -1909,6 +2081,7 @@
           <w:szCs w:val="36"/>
           <w:lang w:val="en-US" w:eastAsia="pt-BR"/>
         </w:rPr>
+        <w:lastRenderedPageBreak/>
         <w:t xml:space="preserve">Our </w:t>
       </w:r>
       <w:r>
@@ -2033,7 +2206,6 @@
           <w:szCs w:val="48"/>
           <w:lang w:val="en-US" w:eastAsia="pt-BR"/>
         </w:rPr>
-        <w:lastRenderedPageBreak/>
         <w:t>Join us!</w:t>
       </w:r>
     </w:p>
@@ -2100,9 +2272,41 @@
           <w:szCs w:val="20"/>
           <w:lang w:val="en-US" w:eastAsia="pt-BR"/>
         </w:rPr>
-        <w:t xml:space="preserve"> Want to know more? Leave a comment here or email: </w:t>
-      </w:r>
-      <w:hyperlink r:id="rId16" w:tgtFrame="_blank" w:history="1">
+        <w:t xml:space="preserve"> Want to know more? </w:t>
+      </w:r>
+      <w:proofErr w:type="spellStart"/>
+      <w:r>
+        <w:rPr>
+          <w:rFonts w:ascii="Georgia" w:eastAsia="Times New Roman" w:hAnsi="Georgia" w:cs="Times New Roman"/>
+          <w:color w:val="000000"/>
+          <w:sz w:val="20"/>
+          <w:szCs w:val="20"/>
+          <w:lang w:val="en-US" w:eastAsia="pt-BR"/>
+        </w:rPr>
+        <w:t>Mais</w:t>
+      </w:r>
+      <w:proofErr w:type="spellEnd"/>
+      <w:r>
+        <w:rPr>
+          <w:rFonts w:ascii="Georgia" w:eastAsia="Times New Roman" w:hAnsi="Georgia" w:cs="Times New Roman"/>
+          <w:color w:val="000000"/>
+          <w:sz w:val="20"/>
+          <w:szCs w:val="20"/>
+          <w:lang w:val="en-US" w:eastAsia="pt-BR"/>
+        </w:rPr>
+        <w:t xml:space="preserve"> us</w:t>
+      </w:r>
+      <w:r>
+        <w:rPr>
+          <w:rFonts w:ascii="Georgia" w:eastAsia="Times New Roman" w:hAnsi="Georgia" w:cs="Times New Roman"/>
+          <w:color w:val="000000"/>
+          <w:sz w:val="20"/>
+          <w:szCs w:val="20"/>
+          <w:lang w:val="en-US" w:eastAsia="pt-BR"/>
+        </w:rPr>
+        <w:t>: </w:t>
+      </w:r>
+      <w:hyperlink r:id="rId17" w:tgtFrame="_blank" w:history="1">
         <w:r>
           <w:rPr>
             <w:rFonts w:ascii="Georgia" w:eastAsia="Times New Roman" w:hAnsi="Georgia" w:cs="Times New Roman"/>
@@ -2247,7 +2451,7 @@
         </w:rPr>
         <w:t>License page: </w:t>
       </w:r>
-      <w:hyperlink r:id="rId17" w:history="1">
+      <w:hyperlink r:id="rId18" w:history="1">
         <w:r>
           <w:rPr>
             <w:rFonts w:ascii="Georgia" w:eastAsia="Times New Roman" w:hAnsi="Georgia" w:cs="Times New Roman"/>
@@ -2286,7 +2490,7 @@
         </w:rPr>
         <w:t>Tutorial Page: </w:t>
       </w:r>
-      <w:hyperlink r:id="rId18" w:history="1">
+      <w:hyperlink r:id="rId19" w:history="1">
         <w:r>
           <w:rPr>
             <w:rFonts w:ascii="Georgia" w:eastAsia="Times New Roman" w:hAnsi="Georgia" w:cs="Times New Roman"/>
@@ -2325,7 +2529,7 @@
         </w:rPr>
         <w:t>Source Code Page:  </w:t>
       </w:r>
-      <w:hyperlink r:id="rId19" w:history="1">
+      <w:hyperlink r:id="rId20" w:history="1">
         <w:r>
           <w:rPr>
             <w:rFonts w:ascii="Georgia" w:eastAsia="Times New Roman" w:hAnsi="Georgia" w:cs="Times New Roman"/>
@@ -2364,7 +2568,7 @@
         </w:rPr>
         <w:t>Forum: </w:t>
       </w:r>
-      <w:hyperlink r:id="rId20" w:tgtFrame="_blank" w:history="1">
+      <w:hyperlink r:id="rId21" w:tgtFrame="_blank" w:history="1">
         <w:r>
           <w:rPr>
             <w:rFonts w:ascii="Georgia" w:eastAsia="Times New Roman" w:hAnsi="Georgia" w:cs="Times New Roman"/>
@@ -2403,7 +2607,7 @@
         </w:rPr>
         <w:t>Mail: </w:t>
       </w:r>
-      <w:hyperlink r:id="rId21" w:tgtFrame="_blank" w:history="1">
+      <w:hyperlink r:id="rId22" w:tgtFrame="_blank" w:history="1">
         <w:r>
           <w:rPr>
             <w:rFonts w:ascii="Georgia" w:eastAsia="Times New Roman" w:hAnsi="Georgia" w:cs="Times New Roman"/>
@@ -2442,7 +2646,7 @@
         </w:rPr>
         <w:t>Our Twitter: @</w:t>
       </w:r>
-      <w:hyperlink r:id="rId22" w:tgtFrame="_blank" w:tooltip="View ploobsengine's Twitter Profile" w:history="1">
+      <w:hyperlink r:id="rId23" w:tgtFrame="_blank" w:tooltip="View ploobsengine's Twitter Profile" w:history="1">
         <w:r>
           <w:rPr>
             <w:rFonts w:ascii="Georgia" w:eastAsia="Times New Roman" w:hAnsi="Georgia" w:cs="Times New Roman"/>
@@ -2470,11 +2674,13 @@
       <w:r>
         <w:rPr>
           <w:rFonts w:ascii="Georgia" w:eastAsia="Times New Roman" w:hAnsi="Georgia" w:cs="Times New Roman"/>
+          <w:noProof/>
           <w:color w:val="000000"/>
           <w:sz w:val="20"/>
           <w:szCs w:val="20"/>
           <w:lang w:eastAsia="pt-BR"/>
         </w:rPr>
+        <w:lastRenderedPageBreak/>
         <w:drawing>
           <wp:inline distT="0" distB="0" distL="0" distR="0" wp14:anchorId="426780E9" wp14:editId="17C94AA1">
             <wp:extent cx="5400040" cy="4050947"/>
@@ -2493,7 +2699,7 @@
                     </pic:cNvPicPr>
                   </pic:nvPicPr>
                   <pic:blipFill>
-                    <a:blip r:embed="rId23" cstate="print"/>
+                    <a:blip r:embed="rId24" cstate="print"/>
                     <a:srcRect/>
                     <a:stretch>
                       <a:fillRect/>
@@ -2827,6 +3033,232 @@
     </w:lvl>
   </w:abstractNum>
   <w:abstractNum w:abstractNumId="2">
+    <w:nsid w:val="4E1418BC"/>
+    <w:multiLevelType w:val="hybridMultilevel"/>
+    <w:tmpl w:val="486A6D2C"/>
+    <w:lvl w:ilvl="0" w:tplc="04160001">
+      <w:start w:val="1"/>
+      <w:numFmt w:val="bullet"/>
+      <w:lvlText w:val=""/>
+      <w:lvlJc w:val="left"/>
+      <w:pPr>
+        <w:ind w:left="720" w:hanging="360"/>
+      </w:pPr>
+      <w:rPr>
+        <w:rFonts w:ascii="Symbol" w:hAnsi="Symbol" w:hint="default"/>
+      </w:rPr>
+    </w:lvl>
+    <w:lvl w:ilvl="1" w:tplc="04160003" w:tentative="1">
+      <w:start w:val="1"/>
+      <w:numFmt w:val="bullet"/>
+      <w:lvlText w:val="o"/>
+      <w:lvlJc w:val="left"/>
+      <w:pPr>
+        <w:ind w:left="1440" w:hanging="360"/>
+      </w:pPr>
+      <w:rPr>
+        <w:rFonts w:ascii="Courier New" w:hAnsi="Courier New" w:cs="Courier New" w:hint="default"/>
+      </w:rPr>
+    </w:lvl>
+    <w:lvl w:ilvl="2" w:tplc="04160005" w:tentative="1">
+      <w:start w:val="1"/>
+      <w:numFmt w:val="bullet"/>
+      <w:lvlText w:val=""/>
+      <w:lvlJc w:val="left"/>
+      <w:pPr>
+        <w:ind w:left="2160" w:hanging="360"/>
+      </w:pPr>
+      <w:rPr>
+        <w:rFonts w:ascii="Wingdings" w:hAnsi="Wingdings" w:hint="default"/>
+      </w:rPr>
+    </w:lvl>
+    <w:lvl w:ilvl="3" w:tplc="04160001" w:tentative="1">
+      <w:start w:val="1"/>
+      <w:numFmt w:val="bullet"/>
+      <w:lvlText w:val=""/>
+      <w:lvlJc w:val="left"/>
+      <w:pPr>
+        <w:ind w:left="2880" w:hanging="360"/>
+      </w:pPr>
+      <w:rPr>
+        <w:rFonts w:ascii="Symbol" w:hAnsi="Symbol" w:hint="default"/>
+      </w:rPr>
+    </w:lvl>
+    <w:lvl w:ilvl="4" w:tplc="04160003" w:tentative="1">
+      <w:start w:val="1"/>
+      <w:numFmt w:val="bullet"/>
+      <w:lvlText w:val="o"/>
+      <w:lvlJc w:val="left"/>
+      <w:pPr>
+        <w:ind w:left="3600" w:hanging="360"/>
+      </w:pPr>
+      <w:rPr>
+        <w:rFonts w:ascii="Courier New" w:hAnsi="Courier New" w:cs="Courier New" w:hint="default"/>
+      </w:rPr>
+    </w:lvl>
+    <w:lvl w:ilvl="5" w:tplc="04160005" w:tentative="1">
+      <w:start w:val="1"/>
+      <w:numFmt w:val="bullet"/>
+      <w:lvlText w:val=""/>
+      <w:lvlJc w:val="left"/>
+      <w:pPr>
+        <w:ind w:left="4320" w:hanging="360"/>
+      </w:pPr>
+      <w:rPr>
+        <w:rFonts w:ascii="Wingdings" w:hAnsi="Wingdings" w:hint="default"/>
+      </w:rPr>
+    </w:lvl>
+    <w:lvl w:ilvl="6" w:tplc="04160001" w:tentative="1">
+      <w:start w:val="1"/>
+      <w:numFmt w:val="bullet"/>
+      <w:lvlText w:val=""/>
+      <w:lvlJc w:val="left"/>
+      <w:pPr>
+        <w:ind w:left="5040" w:hanging="360"/>
+      </w:pPr>
+      <w:rPr>
+        <w:rFonts w:ascii="Symbol" w:hAnsi="Symbol" w:hint="default"/>
+      </w:rPr>
+    </w:lvl>
+    <w:lvl w:ilvl="7" w:tplc="04160003" w:tentative="1">
+      <w:start w:val="1"/>
+      <w:numFmt w:val="bullet"/>
+      <w:lvlText w:val="o"/>
+      <w:lvlJc w:val="left"/>
+      <w:pPr>
+        <w:ind w:left="5760" w:hanging="360"/>
+      </w:pPr>
+      <w:rPr>
+        <w:rFonts w:ascii="Courier New" w:hAnsi="Courier New" w:cs="Courier New" w:hint="default"/>
+      </w:rPr>
+    </w:lvl>
+    <w:lvl w:ilvl="8" w:tplc="04160005" w:tentative="1">
+      <w:start w:val="1"/>
+      <w:numFmt w:val="bullet"/>
+      <w:lvlText w:val=""/>
+      <w:lvlJc w:val="left"/>
+      <w:pPr>
+        <w:ind w:left="6480" w:hanging="360"/>
+      </w:pPr>
+      <w:rPr>
+        <w:rFonts w:ascii="Wingdings" w:hAnsi="Wingdings" w:hint="default"/>
+      </w:rPr>
+    </w:lvl>
+  </w:abstractNum>
+  <w:abstractNum w:abstractNumId="3">
+    <w:nsid w:val="4E9F5D4C"/>
+    <w:multiLevelType w:val="hybridMultilevel"/>
+    <w:tmpl w:val="11A674B0"/>
+    <w:lvl w:ilvl="0" w:tplc="04160001">
+      <w:start w:val="1"/>
+      <w:numFmt w:val="bullet"/>
+      <w:lvlText w:val=""/>
+      <w:lvlJc w:val="left"/>
+      <w:pPr>
+        <w:ind w:left="720" w:hanging="360"/>
+      </w:pPr>
+      <w:rPr>
+        <w:rFonts w:ascii="Symbol" w:hAnsi="Symbol" w:hint="default"/>
+      </w:rPr>
+    </w:lvl>
+    <w:lvl w:ilvl="1" w:tplc="04160003" w:tentative="1">
+      <w:start w:val="1"/>
+      <w:numFmt w:val="bullet"/>
+      <w:lvlText w:val="o"/>
+      <w:lvlJc w:val="left"/>
+      <w:pPr>
+        <w:ind w:left="1440" w:hanging="360"/>
+      </w:pPr>
+      <w:rPr>
+        <w:rFonts w:ascii="Courier New" w:hAnsi="Courier New" w:cs="Courier New" w:hint="default"/>
+      </w:rPr>
+    </w:lvl>
+    <w:lvl w:ilvl="2" w:tplc="04160005" w:tentative="1">
+      <w:start w:val="1"/>
+      <w:numFmt w:val="bullet"/>
+      <w:lvlText w:val=""/>
+      <w:lvlJc w:val="left"/>
+      <w:pPr>
+        <w:ind w:left="2160" w:hanging="360"/>
+      </w:pPr>
+      <w:rPr>
+        <w:rFonts w:ascii="Wingdings" w:hAnsi="Wingdings" w:hint="default"/>
+      </w:rPr>
+    </w:lvl>
+    <w:lvl w:ilvl="3" w:tplc="04160001" w:tentative="1">
+      <w:start w:val="1"/>
+      <w:numFmt w:val="bullet"/>
+      <w:lvlText w:val=""/>
+      <w:lvlJc w:val="left"/>
+      <w:pPr>
+        <w:ind w:left="2880" w:hanging="360"/>
+      </w:pPr>
+      <w:rPr>
+        <w:rFonts w:ascii="Symbol" w:hAnsi="Symbol" w:hint="default"/>
+      </w:rPr>
+    </w:lvl>
+    <w:lvl w:ilvl="4" w:tplc="04160003" w:tentative="1">
+      <w:start w:val="1"/>
+      <w:numFmt w:val="bullet"/>
+      <w:lvlText w:val="o"/>
+      <w:lvlJc w:val="left"/>
+      <w:pPr>
+        <w:ind w:left="3600" w:hanging="360"/>
+      </w:pPr>
+      <w:rPr>
+        <w:rFonts w:ascii="Courier New" w:hAnsi="Courier New" w:cs="Courier New" w:hint="default"/>
+      </w:rPr>
+    </w:lvl>
+    <w:lvl w:ilvl="5" w:tplc="04160005" w:tentative="1">
+      <w:start w:val="1"/>
+      <w:numFmt w:val="bullet"/>
+      <w:lvlText w:val=""/>
+      <w:lvlJc w:val="left"/>
+      <w:pPr>
+        <w:ind w:left="4320" w:hanging="360"/>
+      </w:pPr>
+      <w:rPr>
+        <w:rFonts w:ascii="Wingdings" w:hAnsi="Wingdings" w:hint="default"/>
+      </w:rPr>
+    </w:lvl>
+    <w:lvl w:ilvl="6" w:tplc="04160001" w:tentative="1">
+      <w:start w:val="1"/>
+      <w:numFmt w:val="bullet"/>
+      <w:lvlText w:val=""/>
+      <w:lvlJc w:val="left"/>
+      <w:pPr>
+        <w:ind w:left="5040" w:hanging="360"/>
+      </w:pPr>
+      <w:rPr>
+        <w:rFonts w:ascii="Symbol" w:hAnsi="Symbol" w:hint="default"/>
+      </w:rPr>
+    </w:lvl>
+    <w:lvl w:ilvl="7" w:tplc="04160003" w:tentative="1">
+      <w:start w:val="1"/>
+      <w:numFmt w:val="bullet"/>
+      <w:lvlText w:val="o"/>
+      <w:lvlJc w:val="left"/>
+      <w:pPr>
+        <w:ind w:left="5760" w:hanging="360"/>
+      </w:pPr>
+      <w:rPr>
+        <w:rFonts w:ascii="Courier New" w:hAnsi="Courier New" w:cs="Courier New" w:hint="default"/>
+      </w:rPr>
+    </w:lvl>
+    <w:lvl w:ilvl="8" w:tplc="04160005" w:tentative="1">
+      <w:start w:val="1"/>
+      <w:numFmt w:val="bullet"/>
+      <w:lvlText w:val=""/>
+      <w:lvlJc w:val="left"/>
+      <w:pPr>
+        <w:ind w:left="6480" w:hanging="360"/>
+      </w:pPr>
+      <w:rPr>
+        <w:rFonts w:ascii="Wingdings" w:hAnsi="Wingdings" w:hint="default"/>
+      </w:rPr>
+    </w:lvl>
+  </w:abstractNum>
+  <w:abstractNum w:abstractNumId="4">
     <w:nsid w:val="67492128"/>
     <w:multiLevelType w:val="multilevel"/>
     <w:tmpl w:val="851C292A"/>
@@ -2975,7 +3407,7 @@
       </w:rPr>
     </w:lvl>
   </w:abstractNum>
-  <w:abstractNum w:abstractNumId="3">
+  <w:abstractNum w:abstractNumId="5">
     <w:nsid w:val="67F975D2"/>
     <w:multiLevelType w:val="multilevel"/>
     <w:tmpl w:val="7A6046C6"/>
@@ -3124,7 +3556,7 @@
       </w:rPr>
     </w:lvl>
   </w:abstractNum>
-  <w:abstractNum w:abstractNumId="4">
+  <w:abstractNum w:abstractNumId="6">
     <w:nsid w:val="7D3120D5"/>
     <w:multiLevelType w:val="multilevel"/>
     <w:tmpl w:val="679AFADE"/>
@@ -3274,7 +3706,7 @@
     </w:lvl>
   </w:abstractNum>
   <w:num w:numId="1">
-    <w:abstractNumId w:val="2"/>
+    <w:abstractNumId w:val="4"/>
   </w:num>
   <w:num w:numId="2">
     <w:abstractNumId w:val="1"/>
@@ -3283,9 +3715,15 @@
     <w:abstractNumId w:val="0"/>
   </w:num>
   <w:num w:numId="4">
-    <w:abstractNumId w:val="4"/>
+    <w:abstractNumId w:val="6"/>
   </w:num>
   <w:num w:numId="5">
+    <w:abstractNumId w:val="5"/>
+  </w:num>
+  <w:num w:numId="6">
+    <w:abstractNumId w:val="2"/>
+  </w:num>
+  <w:num w:numId="7">
     <w:abstractNumId w:val="3"/>
   </w:num>
 </w:numbering>
@@ -3492,9 +3930,32 @@
       <w:lang w:eastAsia="pt-BR"/>
     </w:rPr>
   </w:style>
+  <w:style w:type="paragraph" w:styleId="Heading3">
+    <w:name w:val="heading 3"/>
+    <w:basedOn w:val="Normal"/>
+    <w:next w:val="Normal"/>
+    <w:link w:val="Heading3Char"/>
+    <w:uiPriority w:val="9"/>
+    <w:unhideWhenUsed/>
+    <w:qFormat/>
+    <w:rsid w:val="00C000DE"/>
+    <w:pPr>
+      <w:keepNext/>
+      <w:keepLines/>
+      <w:spacing w:before="200" w:after="0"/>
+      <w:outlineLvl w:val="2"/>
+    </w:pPr>
+    <w:rPr>
+      <w:rFonts w:asciiTheme="majorHAnsi" w:eastAsiaTheme="majorEastAsia" w:hAnsiTheme="majorHAnsi" w:cstheme="majorBidi"/>
+      <w:b/>
+      <w:bCs/>
+      <w:color w:val="4F81BD" w:themeColor="accent1"/>
+    </w:rPr>
+  </w:style>
   <w:style w:type="character" w:default="1" w:styleId="DefaultParagraphFont">
     <w:name w:val="Default Paragraph Font"/>
     <w:uiPriority w:val="1"/>
+    <w:semiHidden/>
     <w:unhideWhenUsed/>
   </w:style>
   <w:style w:type="table" w:default="1" w:styleId="TableNormal">
@@ -3645,6 +4106,58 @@
       <w:ind w:left="720"/>
       <w:contextualSpacing/>
     </w:pPr>
+  </w:style>
+  <w:style w:type="paragraph" w:styleId="Title">
+    <w:name w:val="Title"/>
+    <w:basedOn w:val="Normal"/>
+    <w:next w:val="Normal"/>
+    <w:link w:val="TitleChar"/>
+    <w:uiPriority w:val="10"/>
+    <w:qFormat/>
+    <w:rsid w:val="00C000DE"/>
+    <w:pPr>
+      <w:pBdr>
+        <w:bottom w:val="single" w:sz="8" w:space="4" w:color="4F81BD" w:themeColor="accent1"/>
+      </w:pBdr>
+      <w:spacing w:after="300" w:line="240" w:lineRule="auto"/>
+      <w:contextualSpacing/>
+    </w:pPr>
+    <w:rPr>
+      <w:rFonts w:asciiTheme="majorHAnsi" w:eastAsiaTheme="majorEastAsia" w:hAnsiTheme="majorHAnsi" w:cstheme="majorBidi"/>
+      <w:color w:val="17365D" w:themeColor="text2" w:themeShade="BF"/>
+      <w:spacing w:val="5"/>
+      <w:kern w:val="28"/>
+      <w:sz w:val="52"/>
+      <w:szCs w:val="52"/>
+    </w:rPr>
+  </w:style>
+  <w:style w:type="character" w:customStyle="1" w:styleId="TitleChar">
+    <w:name w:val="Title Char"/>
+    <w:basedOn w:val="DefaultParagraphFont"/>
+    <w:link w:val="Title"/>
+    <w:uiPriority w:val="10"/>
+    <w:rsid w:val="00C000DE"/>
+    <w:rPr>
+      <w:rFonts w:asciiTheme="majorHAnsi" w:eastAsiaTheme="majorEastAsia" w:hAnsiTheme="majorHAnsi" w:cstheme="majorBidi"/>
+      <w:color w:val="17365D" w:themeColor="text2" w:themeShade="BF"/>
+      <w:spacing w:val="5"/>
+      <w:kern w:val="28"/>
+      <w:sz w:val="52"/>
+      <w:szCs w:val="52"/>
+    </w:rPr>
+  </w:style>
+  <w:style w:type="character" w:customStyle="1" w:styleId="Heading3Char">
+    <w:name w:val="Heading 3 Char"/>
+    <w:basedOn w:val="DefaultParagraphFont"/>
+    <w:link w:val="Heading3"/>
+    <w:uiPriority w:val="9"/>
+    <w:rsid w:val="00C000DE"/>
+    <w:rPr>
+      <w:rFonts w:asciiTheme="majorHAnsi" w:eastAsiaTheme="majorEastAsia" w:hAnsiTheme="majorHAnsi" w:cstheme="majorBidi"/>
+      <w:b/>
+      <w:bCs/>
+      <w:color w:val="4F81BD" w:themeColor="accent1"/>
+    </w:rPr>
   </w:style>
 </w:styles>
 </file>
@@ -3850,9 +4363,32 @@
       <w:lang w:eastAsia="pt-BR"/>
     </w:rPr>
   </w:style>
+  <w:style w:type="paragraph" w:styleId="Heading3">
+    <w:name w:val="heading 3"/>
+    <w:basedOn w:val="Normal"/>
+    <w:next w:val="Normal"/>
+    <w:link w:val="Heading3Char"/>
+    <w:uiPriority w:val="9"/>
+    <w:unhideWhenUsed/>
+    <w:qFormat/>
+    <w:rsid w:val="00C000DE"/>
+    <w:pPr>
+      <w:keepNext/>
+      <w:keepLines/>
+      <w:spacing w:before="200" w:after="0"/>
+      <w:outlineLvl w:val="2"/>
+    </w:pPr>
+    <w:rPr>
+      <w:rFonts w:asciiTheme="majorHAnsi" w:eastAsiaTheme="majorEastAsia" w:hAnsiTheme="majorHAnsi" w:cstheme="majorBidi"/>
+      <w:b/>
+      <w:bCs/>
+      <w:color w:val="4F81BD" w:themeColor="accent1"/>
+    </w:rPr>
+  </w:style>
   <w:style w:type="character" w:default="1" w:styleId="DefaultParagraphFont">
     <w:name w:val="Default Paragraph Font"/>
     <w:uiPriority w:val="1"/>
+    <w:semiHidden/>
     <w:unhideWhenUsed/>
   </w:style>
   <w:style w:type="table" w:default="1" w:styleId="TableNormal">
@@ -4003,6 +4539,58 @@
       <w:ind w:left="720"/>
       <w:contextualSpacing/>
     </w:pPr>
+  </w:style>
+  <w:style w:type="paragraph" w:styleId="Title">
+    <w:name w:val="Title"/>
+    <w:basedOn w:val="Normal"/>
+    <w:next w:val="Normal"/>
+    <w:link w:val="TitleChar"/>
+    <w:uiPriority w:val="10"/>
+    <w:qFormat/>
+    <w:rsid w:val="00C000DE"/>
+    <w:pPr>
+      <w:pBdr>
+        <w:bottom w:val="single" w:sz="8" w:space="4" w:color="4F81BD" w:themeColor="accent1"/>
+      </w:pBdr>
+      <w:spacing w:after="300" w:line="240" w:lineRule="auto"/>
+      <w:contextualSpacing/>
+    </w:pPr>
+    <w:rPr>
+      <w:rFonts w:asciiTheme="majorHAnsi" w:eastAsiaTheme="majorEastAsia" w:hAnsiTheme="majorHAnsi" w:cstheme="majorBidi"/>
+      <w:color w:val="17365D" w:themeColor="text2" w:themeShade="BF"/>
+      <w:spacing w:val="5"/>
+      <w:kern w:val="28"/>
+      <w:sz w:val="52"/>
+      <w:szCs w:val="52"/>
+    </w:rPr>
+  </w:style>
+  <w:style w:type="character" w:customStyle="1" w:styleId="TitleChar">
+    <w:name w:val="Title Char"/>
+    <w:basedOn w:val="DefaultParagraphFont"/>
+    <w:link w:val="Title"/>
+    <w:uiPriority w:val="10"/>
+    <w:rsid w:val="00C000DE"/>
+    <w:rPr>
+      <w:rFonts w:asciiTheme="majorHAnsi" w:eastAsiaTheme="majorEastAsia" w:hAnsiTheme="majorHAnsi" w:cstheme="majorBidi"/>
+      <w:color w:val="17365D" w:themeColor="text2" w:themeShade="BF"/>
+      <w:spacing w:val="5"/>
+      <w:kern w:val="28"/>
+      <w:sz w:val="52"/>
+      <w:szCs w:val="52"/>
+    </w:rPr>
+  </w:style>
+  <w:style w:type="character" w:customStyle="1" w:styleId="Heading3Char">
+    <w:name w:val="Heading 3 Char"/>
+    <w:basedOn w:val="DefaultParagraphFont"/>
+    <w:link w:val="Heading3"/>
+    <w:uiPriority w:val="9"/>
+    <w:rsid w:val="00C000DE"/>
+    <w:rPr>
+      <w:rFonts w:asciiTheme="majorHAnsi" w:eastAsiaTheme="majorEastAsia" w:hAnsiTheme="majorHAnsi" w:cstheme="majorBidi"/>
+      <w:b/>
+      <w:bCs/>
+      <w:color w:val="4F81BD" w:themeColor="accent1"/>
+    </w:rPr>
   </w:style>
 </w:styles>
 </file>
@@ -4290,4 +4878,16 @@
   <a:objectDefaults/>
   <a:extraClrSchemeLst/>
 </a:theme>
+</file>
+
+<file path=customXml/item1.xml><?xml version="1.0" encoding="utf-8"?>
+<b:Sources xmlns:b="http://schemas.openxmlformats.org/officeDocument/2006/bibliography" xmlns="http://schemas.openxmlformats.org/officeDocument/2006/bibliography" SelectedStyle="\APA.XSL" StyleName="APA"/>
+</file>
+
+<file path=customXml/itemProps1.xml><?xml version="1.0" encoding="utf-8"?>
+<ds:datastoreItem xmlns:ds="http://schemas.openxmlformats.org/officeDocument/2006/customXml" ds:itemID="{7D8BF1AB-16EB-4A43-8556-46E423AD6417}">
+  <ds:schemaRefs>
+    <ds:schemaRef ds:uri="http://schemas.openxmlformats.org/officeDocument/2006/bibliography"/>
+  </ds:schemaRefs>
+</ds:datastoreItem>
 </file>
</xml_diff>

<commit_message>
[PloobsEngineMono] Mono Version Initial Commit
</commit_message>
<xml_diff>
--- a/Documentation/Hello.docx
+++ b/Documentation/Hello.docx
@@ -13,8 +13,6 @@
           <w:lang w:val="en-US" w:eastAsia="pt-BR"/>
         </w:rPr>
       </w:pPr>
-      <w:bookmarkStart w:id="0" w:name="_GoBack"/>
-      <w:bookmarkEnd w:id="0"/>
       <w:r>
         <w:rPr>
           <w:rFonts w:ascii="Georgia" w:eastAsia="Times New Roman" w:hAnsi="Georgia" w:cs="Times New Roman"/>
@@ -138,7 +136,7 @@
           <w:szCs w:val="20"/>
           <w:lang w:val="en-US" w:eastAsia="pt-BR"/>
         </w:rPr>
-        <w:t>.1</w:t>
+        <w:t>.6</w:t>
       </w:r>
       <w:r>
         <w:rPr>
@@ -252,7 +250,7 @@
         <w:rPr>
           <w:lang w:val="en-US"/>
         </w:rPr>
-        <w:t>Main Release Notes</w:t>
+        <w:t>Release Notes</w:t>
       </w:r>
     </w:p>
     <w:p>
@@ -270,30 +268,8 @@
         <w:rPr>
           <w:lang w:val="en-US"/>
         </w:rPr>
-        <w:t xml:space="preserve">Integration with </w:t>
-      </w:r>
-      <w:proofErr w:type="spellStart"/>
-      <w:r>
-        <w:rPr>
-          <w:lang w:val="en-US"/>
-        </w:rPr>
-        <w:t>Nvidia</w:t>
-      </w:r>
-      <w:proofErr w:type="spellEnd"/>
-      <w:r>
-        <w:rPr>
-          <w:lang w:val="en-US"/>
-        </w:rPr>
-        <w:t xml:space="preserve"> </w:t>
-      </w:r>
-      <w:proofErr w:type="spellStart"/>
-      <w:r>
-        <w:rPr>
-          <w:lang w:val="en-US"/>
-        </w:rPr>
-        <w:t>Physx</w:t>
-      </w:r>
-      <w:proofErr w:type="spellEnd"/>
+        <w:t>Lots of fixes in Material and Rendering System</w:t>
+      </w:r>
     </w:p>
     <w:p>
       <w:pPr>
@@ -310,114 +286,17 @@
         <w:rPr>
           <w:lang w:val="en-US"/>
         </w:rPr>
-        <w:t xml:space="preserve">Added lots of New Demos (Artificial Intelligence, </w:t>
-      </w:r>
-      <w:proofErr w:type="spellStart"/>
-      <w:r>
-        <w:rPr>
-          <w:lang w:val="en-US"/>
-        </w:rPr>
-        <w:t>Physx</w:t>
-      </w:r>
-      <w:proofErr w:type="spellEnd"/>
-      <w:r>
-        <w:rPr>
-          <w:lang w:val="en-US"/>
-        </w:rPr>
-        <w:t xml:space="preserve">, Customizing </w:t>
-      </w:r>
-      <w:proofErr w:type="spellStart"/>
-      <w:r>
-        <w:rPr>
-          <w:lang w:val="en-US"/>
-        </w:rPr>
-        <w:t>Shaders</w:t>
-      </w:r>
-      <w:proofErr w:type="spellEnd"/>
-      <w:r>
-        <w:rPr>
-          <w:lang w:val="en-US"/>
-        </w:rPr>
-        <w:t xml:space="preserve"> …)</w:t>
-      </w:r>
-    </w:p>
-    <w:p>
-      <w:pPr>
-        <w:pStyle w:val="ListParagraph"/>
-        <w:numPr>
-          <w:ilvl w:val="0"/>
-          <w:numId w:val="7"/>
-        </w:numPr>
-        <w:rPr>
-          <w:lang w:val="en-US"/>
-        </w:rPr>
-      </w:pPr>
-      <w:r>
-        <w:rPr>
-          <w:lang w:val="en-US"/>
-        </w:rPr>
-        <w:t xml:space="preserve">Added New Materials (Dynamic </w:t>
-      </w:r>
-      <w:proofErr w:type="spellStart"/>
-      <w:r>
-        <w:rPr>
-          <w:lang w:val="en-US"/>
-        </w:rPr>
-        <w:t>Env</w:t>
-      </w:r>
-      <w:proofErr w:type="spellEnd"/>
-      <w:r>
-        <w:rPr>
-          <w:lang w:val="en-US"/>
-        </w:rPr>
-        <w:t xml:space="preserve"> Map, </w:t>
-      </w:r>
-      <w:proofErr w:type="spellStart"/>
-      <w:r>
-        <w:rPr>
-          <w:lang w:val="en-US"/>
-        </w:rPr>
-        <w:t>GeoclipMap</w:t>
-      </w:r>
-      <w:proofErr w:type="spellEnd"/>
-      <w:r>
-        <w:rPr>
-          <w:lang w:val="en-US"/>
-        </w:rPr>
-        <w:t xml:space="preserve"> Terrain , Quad Terrain)</w:t>
-      </w:r>
-    </w:p>
-    <w:p>
-      <w:pPr>
-        <w:pStyle w:val="ListParagraph"/>
-        <w:numPr>
-          <w:ilvl w:val="0"/>
-          <w:numId w:val="7"/>
-        </w:numPr>
-        <w:rPr>
-          <w:lang w:val="en-US"/>
-        </w:rPr>
-      </w:pPr>
-      <w:r>
-        <w:rPr>
-          <w:lang w:val="en-US"/>
-        </w:rPr>
-        <w:t xml:space="preserve">Integration with RVO Crowd Simulation System and </w:t>
-      </w:r>
-      <w:proofErr w:type="spellStart"/>
-      <w:r>
-        <w:rPr>
-          <w:lang w:val="en-US"/>
-        </w:rPr>
-        <w:t>Assimp</w:t>
-      </w:r>
-      <w:proofErr w:type="spellEnd"/>
-      <w:r>
-        <w:rPr>
-          <w:lang w:val="en-US"/>
-        </w:rPr>
-        <w:t xml:space="preserve"> Model Loader</w:t>
-      </w:r>
+        <w:t xml:space="preserve">All Changes Here: </w:t>
+      </w:r>
+      <w:hyperlink r:id="rId9" w:history="1">
+        <w:r>
+          <w:rPr>
+            <w:rStyle w:val="Hyperlink"/>
+            <w:lang w:val="en-US"/>
+          </w:rPr>
+          <w:t>http://code.google.com/p/port-ploobsengine/source/list</w:t>
+        </w:r>
+      </w:hyperlink>
     </w:p>
     <w:p>
       <w:pPr>
@@ -759,7 +638,7 @@
         </w:rPr>
         <w:t>. The majority of this engine was built as part of our graduation project. An in-depth explanation of the graphics techniques used and our implementation of those techniques can be found </w:t>
       </w:r>
-      <w:hyperlink r:id="rId9" w:tgtFrame="_blank" w:history="1">
+      <w:hyperlink r:id="rId10" w:tgtFrame="_blank" w:history="1">
         <w:r>
           <w:rPr>
             <w:rFonts w:ascii="Georgia" w:eastAsia="Times New Roman" w:hAnsi="Georgia" w:cs="Times New Roman"/>
@@ -1001,7 +880,7 @@
           <w:lang w:val="en-US" w:eastAsia="pt-BR"/>
         </w:rPr>
       </w:pPr>
-      <w:hyperlink r:id="rId10" w:tgtFrame="_blank" w:history="1">
+      <w:hyperlink r:id="rId11" w:tgtFrame="_blank" w:history="1">
         <w:r>
           <w:rPr>
             <w:rFonts w:ascii="Georgia" w:eastAsia="Times New Roman" w:hAnsi="Georgia" w:cs="Times New Roman"/>
@@ -1122,6 +1001,16 @@
         </w:rPr>
         <w:t>2D and 3D Physical Simulation</w:t>
       </w:r>
+      <w:r>
+        <w:rPr>
+          <w:rFonts w:ascii="Georgia" w:eastAsia="Times New Roman" w:hAnsi="Georgia" w:cs="Times New Roman"/>
+          <w:color w:val="000000"/>
+          <w:sz w:val="20"/>
+          <w:szCs w:val="20"/>
+          <w:lang w:eastAsia="pt-BR"/>
+        </w:rPr>
+        <w:t xml:space="preserve"> (Nvidia Physx and Bepu Physics)</w:t>
+      </w:r>
     </w:p>
     <w:p>
       <w:pPr>
@@ -1234,7 +1123,6 @@
           <w:szCs w:val="20"/>
           <w:lang w:eastAsia="pt-BR"/>
         </w:rPr>
-        <w:lastRenderedPageBreak/>
         <w:t xml:space="preserve">Terrain </w:t>
       </w:r>
     </w:p>
@@ -1297,6 +1185,7 @@
           <w:szCs w:val="20"/>
           <w:lang w:val="en-US" w:eastAsia="pt-BR"/>
         </w:rPr>
+        <w:lastRenderedPageBreak/>
         <w:t>Reflection and Refraction in Real Time</w:t>
       </w:r>
       <w:r>
@@ -1382,7 +1271,7 @@
         </w:rPr>
         <w:t>For a much more complete list of features, take a look </w:t>
       </w:r>
-      <w:hyperlink r:id="rId11" w:history="1">
+      <w:hyperlink r:id="rId12" w:history="1">
         <w:r>
           <w:rPr>
             <w:rFonts w:ascii="Georgia" w:eastAsia="Times New Roman" w:hAnsi="Georgia" w:cs="Times New Roman"/>
@@ -1563,6 +1452,62 @@
     <w:p>
       <w:pPr>
         <w:spacing w:before="100" w:beforeAutospacing="1" w:after="100" w:afterAutospacing="1" w:line="285" w:lineRule="atLeast"/>
+        <w:rPr>
+          <w:rFonts w:ascii="Georgia" w:eastAsia="Times New Roman" w:hAnsi="Georgia" w:cs="Times New Roman"/>
+          <w:color w:val="000000"/>
+          <w:sz w:val="20"/>
+          <w:szCs w:val="20"/>
+          <w:lang w:val="en-US" w:eastAsia="pt-BR"/>
+        </w:rPr>
+      </w:pPr>
+      <w:proofErr w:type="spellStart"/>
+      <w:r>
+        <w:rPr>
+          <w:rFonts w:ascii="Georgia" w:eastAsia="Times New Roman" w:hAnsi="Georgia" w:cs="Times New Roman"/>
+          <w:color w:val="000000"/>
+          <w:sz w:val="20"/>
+          <w:szCs w:val="20"/>
+          <w:lang w:val="en-US" w:eastAsia="pt-BR"/>
+        </w:rPr>
+        <w:t>Xna</w:t>
+      </w:r>
+      <w:proofErr w:type="spellEnd"/>
+      <w:r>
+        <w:rPr>
+          <w:rFonts w:ascii="Georgia" w:eastAsia="Times New Roman" w:hAnsi="Georgia" w:cs="Times New Roman"/>
+          <w:color w:val="000000"/>
+          <w:sz w:val="20"/>
+          <w:szCs w:val="20"/>
+          <w:lang w:val="en-US" w:eastAsia="pt-BR"/>
+        </w:rPr>
+        <w:t xml:space="preserve"> is not supported on Visual Studio 2012 so as </w:t>
+      </w:r>
+      <w:proofErr w:type="spellStart"/>
+      <w:r>
+        <w:rPr>
+          <w:rFonts w:ascii="Georgia" w:eastAsia="Times New Roman" w:hAnsi="Georgia" w:cs="Times New Roman"/>
+          <w:color w:val="000000"/>
+          <w:sz w:val="20"/>
+          <w:szCs w:val="20"/>
+          <w:lang w:val="en-US" w:eastAsia="pt-BR"/>
+        </w:rPr>
+        <w:t>Ploobs</w:t>
+      </w:r>
+      <w:proofErr w:type="spellEnd"/>
+      <w:r>
+        <w:rPr>
+          <w:rFonts w:ascii="Georgia" w:eastAsia="Times New Roman" w:hAnsi="Georgia" w:cs="Times New Roman"/>
+          <w:color w:val="000000"/>
+          <w:sz w:val="20"/>
+          <w:szCs w:val="20"/>
+          <w:lang w:val="en-US" w:eastAsia="pt-BR"/>
+        </w:rPr>
+        <w:t xml:space="preserve"> Engine</w:t>
+      </w:r>
+    </w:p>
+    <w:p>
+      <w:pPr>
+        <w:spacing w:before="100" w:beforeAutospacing="1" w:after="100" w:afterAutospacing="1" w:line="285" w:lineRule="atLeast"/>
         <w:outlineLvl w:val="1"/>
         <w:rPr>
           <w:rFonts w:ascii="Georgia" w:eastAsia="Times New Roman" w:hAnsi="Georgia" w:cs="Times New Roman"/>
@@ -1618,7 +1563,7 @@
         </w:rPr>
         <w:t>ake a look at our </w:t>
       </w:r>
-      <w:hyperlink r:id="rId12" w:history="1">
+      <w:hyperlink r:id="rId13" w:history="1">
         <w:r>
           <w:rPr>
             <w:rFonts w:ascii="Georgia" w:eastAsia="Times New Roman" w:hAnsi="Georgia" w:cs="Times New Roman"/>
@@ -1677,6 +1622,28 @@
         <w:spacing w:before="100" w:beforeAutospacing="1" w:after="100" w:afterAutospacing="1" w:line="285" w:lineRule="atLeast"/>
         <w:rPr>
           <w:rFonts w:ascii="Georgia" w:eastAsia="Times New Roman" w:hAnsi="Georgia" w:cs="Times New Roman"/>
+          <w:color w:val="000000"/>
+          <w:sz w:val="20"/>
+          <w:szCs w:val="20"/>
+          <w:lang w:val="en-US" w:eastAsia="pt-BR"/>
+        </w:rPr>
+      </w:pPr>
+      <w:r>
+        <w:rPr>
+          <w:rFonts w:ascii="Georgia" w:eastAsia="Times New Roman" w:hAnsi="Georgia" w:cs="Times New Roman"/>
+          <w:color w:val="000000"/>
+          <w:sz w:val="20"/>
+          <w:szCs w:val="20"/>
+          <w:lang w:val="en-US" w:eastAsia="pt-BR"/>
+        </w:rPr>
+        <w:t xml:space="preserve">We are working to create more tutorials and full demos (small showcases combining many features). </w:t>
+      </w:r>
+    </w:p>
+    <w:p>
+      <w:pPr>
+        <w:spacing w:before="100" w:beforeAutospacing="1" w:after="100" w:afterAutospacing="1" w:line="285" w:lineRule="atLeast"/>
+        <w:rPr>
+          <w:rFonts w:ascii="Georgia" w:eastAsia="Times New Roman" w:hAnsi="Georgia" w:cs="Times New Roman"/>
           <w:b/>
           <w:bCs/>
           <w:color w:val="000000"/>
@@ -1693,7 +1660,7 @@
           <w:szCs w:val="20"/>
           <w:lang w:val="en-US" w:eastAsia="pt-BR"/>
         </w:rPr>
-        <w:t xml:space="preserve">We are working to create more tutorials and full demos (small showcases combining many features). Any </w:t>
+        <w:t xml:space="preserve">Any </w:t>
       </w:r>
       <w:proofErr w:type="gramStart"/>
       <w:r>
@@ -1716,29 +1683,6 @@
           <w:lang w:val="en-US" w:eastAsia="pt-BR"/>
         </w:rPr>
         <w:t xml:space="preserve"> us in our </w:t>
-      </w:r>
-      <w:hyperlink r:id="rId13" w:history="1">
-        <w:r>
-          <w:rPr>
-            <w:rFonts w:ascii="Georgia" w:eastAsia="Times New Roman" w:hAnsi="Georgia" w:cs="Times New Roman"/>
-            <w:color w:val="0000FF"/>
-            <w:sz w:val="20"/>
-            <w:szCs w:val="20"/>
-            <w:u w:val="single"/>
-            <w:lang w:val="en-US" w:eastAsia="pt-BR"/>
-          </w:rPr>
-          <w:t>forum </w:t>
-        </w:r>
-      </w:hyperlink>
-      <w:r>
-        <w:rPr>
-          <w:rFonts w:ascii="Georgia" w:eastAsia="Times New Roman" w:hAnsi="Georgia" w:cs="Times New Roman"/>
-          <w:color w:val="000000"/>
-          <w:sz w:val="20"/>
-          <w:szCs w:val="20"/>
-          <w:lang w:val="en-US" w:eastAsia="pt-BR"/>
-        </w:rPr>
-        <w:t>or in our </w:t>
       </w:r>
       <w:hyperlink r:id="rId14" w:history="1">
         <w:r>
@@ -1987,6 +1931,7 @@
           <w:szCs w:val="20"/>
           <w:lang w:val="en-US" w:eastAsia="pt-BR"/>
         </w:rPr>
+        <w:lastRenderedPageBreak/>
         <w:t>This Version of the engine uses a </w:t>
       </w:r>
       <w:r>
@@ -2081,7 +2026,6 @@
           <w:szCs w:val="36"/>
           <w:lang w:val="en-US" w:eastAsia="pt-BR"/>
         </w:rPr>
-        <w:lastRenderedPageBreak/>
         <w:t xml:space="preserve">Our </w:t>
       </w:r>
       <w:r>
@@ -2555,7 +2499,57 @@
           <w:color w:val="000000"/>
           <w:sz w:val="20"/>
           <w:szCs w:val="20"/>
-          <w:lang w:val="en-US" w:eastAsia="pt-BR"/>
+          <w:lang w:eastAsia="pt-BR"/>
+        </w:rPr>
+      </w:pPr>
+      <w:r>
+        <w:rPr>
+          <w:rFonts w:ascii="Georgia" w:eastAsia="Times New Roman" w:hAnsi="Georgia" w:cs="Times New Roman"/>
+          <w:color w:val="000000"/>
+          <w:sz w:val="20"/>
+          <w:szCs w:val="20"/>
+          <w:lang w:eastAsia="pt-BR"/>
+        </w:rPr>
+        <w:t>Mail: </w:t>
+      </w:r>
+      <w:hyperlink r:id="rId21" w:tgtFrame="_blank" w:history="1">
+        <w:r>
+          <w:rPr>
+            <w:rFonts w:ascii="Georgia" w:eastAsia="Times New Roman" w:hAnsi="Georgia" w:cs="Times New Roman"/>
+            <w:color w:val="0000FF"/>
+            <w:sz w:val="20"/>
+            <w:szCs w:val="20"/>
+            <w:u w:val="single"/>
+            <w:lang w:eastAsia="pt-BR"/>
+          </w:rPr>
+          <w:t>contato@ploobs.com.br</w:t>
+        </w:r>
+      </w:hyperlink>
+      <w:r>
+        <w:rPr>
+          <w:rFonts w:ascii="Georgia" w:eastAsia="Times New Roman" w:hAnsi="Georgia" w:cs="Times New Roman"/>
+          <w:color w:val="0000FF"/>
+          <w:sz w:val="20"/>
+          <w:szCs w:val="20"/>
+          <w:u w:val="single"/>
+          <w:lang w:eastAsia="pt-BR"/>
+        </w:rPr>
+        <w:t xml:space="preserve"> (Preferred Way)</w:t>
+      </w:r>
+    </w:p>
+    <w:p>
+      <w:pPr>
+        <w:numPr>
+          <w:ilvl w:val="0"/>
+          <w:numId w:val="4"/>
+        </w:numPr>
+        <w:spacing w:before="100" w:beforeAutospacing="1" w:after="100" w:afterAutospacing="1" w:line="285" w:lineRule="atLeast"/>
+        <w:rPr>
+          <w:rFonts w:ascii="Georgia" w:eastAsia="Times New Roman" w:hAnsi="Georgia" w:cs="Times New Roman"/>
+          <w:color w:val="000000"/>
+          <w:sz w:val="20"/>
+          <w:szCs w:val="20"/>
+          <w:lang w:eastAsia="pt-BR"/>
         </w:rPr>
       </w:pPr>
       <w:r>
@@ -2568,7 +2562,7 @@
         </w:rPr>
         <w:t>Forum: </w:t>
       </w:r>
-      <w:hyperlink r:id="rId21" w:tgtFrame="_blank" w:history="1">
+      <w:hyperlink r:id="rId22" w:tgtFrame="_blank" w:history="1">
         <w:r>
           <w:rPr>
             <w:rFonts w:ascii="Georgia" w:eastAsia="Times New Roman" w:hAnsi="Georgia" w:cs="Times New Roman"/>
@@ -2581,45 +2575,8 @@
           <w:t>http://ploobs.com.br/forum/</w:t>
         </w:r>
       </w:hyperlink>
-    </w:p>
-    <w:p>
-      <w:pPr>
-        <w:numPr>
-          <w:ilvl w:val="0"/>
-          <w:numId w:val="4"/>
-        </w:numPr>
-        <w:spacing w:before="100" w:beforeAutospacing="1" w:after="100" w:afterAutospacing="1" w:line="285" w:lineRule="atLeast"/>
-        <w:rPr>
-          <w:rFonts w:ascii="Georgia" w:eastAsia="Times New Roman" w:hAnsi="Georgia" w:cs="Times New Roman"/>
-          <w:color w:val="000000"/>
-          <w:sz w:val="20"/>
-          <w:szCs w:val="20"/>
-          <w:lang w:eastAsia="pt-BR"/>
-        </w:rPr>
-      </w:pPr>
-      <w:r>
-        <w:rPr>
-          <w:rFonts w:ascii="Georgia" w:eastAsia="Times New Roman" w:hAnsi="Georgia" w:cs="Times New Roman"/>
-          <w:color w:val="000000"/>
-          <w:sz w:val="20"/>
-          <w:szCs w:val="20"/>
-          <w:lang w:eastAsia="pt-BR"/>
-        </w:rPr>
-        <w:t>Mail: </w:t>
-      </w:r>
-      <w:hyperlink r:id="rId22" w:tgtFrame="_blank" w:history="1">
-        <w:r>
-          <w:rPr>
-            <w:rFonts w:ascii="Georgia" w:eastAsia="Times New Roman" w:hAnsi="Georgia" w:cs="Times New Roman"/>
-            <w:color w:val="0000FF"/>
-            <w:sz w:val="20"/>
-            <w:szCs w:val="20"/>
-            <w:u w:val="single"/>
-            <w:lang w:eastAsia="pt-BR"/>
-          </w:rPr>
-          <w:t>contato@ploobs.com.br</w:t>
-        </w:r>
-      </w:hyperlink>
+      <w:bookmarkStart w:id="0" w:name="_GoBack"/>
+      <w:bookmarkEnd w:id="0"/>
     </w:p>
     <w:p>
       <w:pPr>
@@ -4031,7 +3988,6 @@
     <w:name w:val="Hyperlink"/>
     <w:basedOn w:val="DefaultParagraphFont"/>
     <w:uiPriority w:val="99"/>
-    <w:semiHidden/>
     <w:unhideWhenUsed/>
     <w:rsid w:val="00261DA5"/>
     <w:rPr>
@@ -4464,7 +4420,6 @@
     <w:name w:val="Hyperlink"/>
     <w:basedOn w:val="DefaultParagraphFont"/>
     <w:uiPriority w:val="99"/>
-    <w:semiHidden/>
     <w:unhideWhenUsed/>
     <w:rsid w:val="00261DA5"/>
     <w:rPr>
@@ -4885,7 +4840,7 @@
 </file>
 
 <file path=customXml/itemProps1.xml><?xml version="1.0" encoding="utf-8"?>
-<ds:datastoreItem xmlns:ds="http://schemas.openxmlformats.org/officeDocument/2006/customXml" ds:itemID="{7D8BF1AB-16EB-4A43-8556-46E423AD6417}">
+<ds:datastoreItem xmlns:ds="http://schemas.openxmlformats.org/officeDocument/2006/customXml" ds:itemID="{2424B0FC-B204-4822-8282-813C029F6133}">
   <ds:schemaRefs>
     <ds:schemaRef ds:uri="http://schemas.openxmlformats.org/officeDocument/2006/bibliography"/>
   </ds:schemaRefs>

</xml_diff>